<commit_message>
Update 000 MSOE Libertarians Constitution.docx
</commit_message>
<xml_diff>
--- a/Documents/000 MSOE Libertarians Constitution.docx
+++ b/Documents/000 MSOE Libertarians Constitution.docx
@@ -161,33 +161,69 @@
           <w:sz w:val="24"/>
           <w:szCs w:val="24"/>
         </w:rPr>
-        <w:t>We the People of MSOE Libertarians, in order to form a more perfect student organization, establish club proceedings, ensure transparency, and outline our purpose, do ordain and establish this Constitution for MSOE Libertarians.</w:t>
-      </w:r>
-    </w:p>
-    <w:p>
-      <w:pPr>
+        <w:t xml:space="preserve">We the People of MSOE Libertarians, </w:t>
+      </w:r>
+      <w:proofErr w:type="gramStart"/>
+      <w:r>
         <w:rPr>
           <w:rFonts w:ascii="Century Schoolbook" w:hAnsi="Century Schoolbook"/>
           <w:sz w:val="24"/>
           <w:szCs w:val="24"/>
         </w:rPr>
-      </w:pPr>
-    </w:p>
-    <w:p>
-      <w:pPr>
+        <w:t>in order to</w:t>
+      </w:r>
+      <w:proofErr w:type="gramEnd"/>
+      <w:r>
         <w:rPr>
           <w:rFonts w:ascii="Century Schoolbook" w:hAnsi="Century Schoolbook"/>
           <w:sz w:val="24"/>
           <w:szCs w:val="24"/>
         </w:rPr>
-      </w:pPr>
-      <w:r>
+        <w:t xml:space="preserve"> form a more perfect student organization, establish club proceedings, ensure transparency, and outline our purpose, do ordain and establish this Constitution for MSOE Libertarians.</w:t>
+      </w:r>
+    </w:p>
+    <w:p>
+      <w:pPr>
         <w:rPr>
           <w:rFonts w:ascii="Century Schoolbook" w:hAnsi="Century Schoolbook"/>
           <w:sz w:val="24"/>
           <w:szCs w:val="24"/>
         </w:rPr>
-        <w:t>MSOE Libertarians was founded by John Bilkey, Ben Tanneberger, Mitchell Hendricks, and Alex Blackman on Friday, January 22, 2021 at 11:36 PM.</w:t>
+      </w:pPr>
+    </w:p>
+    <w:p>
+      <w:pPr>
+        <w:rPr>
+          <w:rFonts w:ascii="Century Schoolbook" w:hAnsi="Century Schoolbook"/>
+          <w:sz w:val="24"/>
+          <w:szCs w:val="24"/>
+        </w:rPr>
+      </w:pPr>
+      <w:r>
+        <w:rPr>
+          <w:rFonts w:ascii="Century Schoolbook" w:hAnsi="Century Schoolbook"/>
+          <w:sz w:val="24"/>
+          <w:szCs w:val="24"/>
+        </w:rPr>
+        <w:t xml:space="preserve">MSOE Libertarians was founded by John Bilkey, Ben Tanneberger, Mitchell Hendricks, and Alex Blackman on Friday, January 22, </w:t>
+      </w:r>
+      <w:proofErr w:type="gramStart"/>
+      <w:r>
+        <w:rPr>
+          <w:rFonts w:ascii="Century Schoolbook" w:hAnsi="Century Schoolbook"/>
+          <w:sz w:val="24"/>
+          <w:szCs w:val="24"/>
+        </w:rPr>
+        <w:t>2021</w:t>
+      </w:r>
+      <w:proofErr w:type="gramEnd"/>
+      <w:r>
+        <w:rPr>
+          <w:rFonts w:ascii="Century Schoolbook" w:hAnsi="Century Schoolbook"/>
+          <w:sz w:val="24"/>
+          <w:szCs w:val="24"/>
+        </w:rPr>
+        <w:t xml:space="preserve"> at 11:36 PM.</w:t>
       </w:r>
     </w:p>
     <w:p>
@@ -812,7 +848,25 @@
           <w:sz w:val="24"/>
           <w:szCs w:val="24"/>
         </w:rPr>
-        <w:t>if a vote called upon by a member receives approval from 2/3 of respondents over a time period of 72 hours.</w:t>
+        <w:t xml:space="preserve">if a vote called upon by a member receives approval from 2/3 of respondents over </w:t>
+      </w:r>
+      <w:proofErr w:type="gramStart"/>
+      <w:r>
+        <w:rPr>
+          <w:rFonts w:ascii="Century Schoolbook" w:eastAsia="Century Schoolbook" w:hAnsi="Century Schoolbook" w:cs="Century Schoolbook"/>
+          <w:sz w:val="24"/>
+          <w:szCs w:val="24"/>
+        </w:rPr>
+        <w:t>a time period</w:t>
+      </w:r>
+      <w:proofErr w:type="gramEnd"/>
+      <w:r>
+        <w:rPr>
+          <w:rFonts w:ascii="Century Schoolbook" w:eastAsia="Century Schoolbook" w:hAnsi="Century Schoolbook" w:cs="Century Schoolbook"/>
+          <w:sz w:val="24"/>
+          <w:szCs w:val="24"/>
+        </w:rPr>
+        <w:t xml:space="preserve"> of 72 hours.</w:t>
       </w:r>
     </w:p>
     <w:p>
@@ -877,28 +931,59 @@
     </w:p>
     <w:p>
       <w:pPr>
-        <w:rPr>
-          <w:rFonts w:ascii="Century Schoolbook" w:eastAsia="Century Schoolbook" w:hAnsi="Century Schoolbook" w:cs="Century Schoolbook"/>
-          <w:sz w:val="24"/>
-          <w:szCs w:val="24"/>
-        </w:rPr>
-      </w:pPr>
-    </w:p>
-    <w:p>
-      <w:pPr>
-        <w:rPr>
-          <w:rFonts w:ascii="Century Schoolbook" w:eastAsia="Century Schoolbook" w:hAnsi="Century Schoolbook" w:cs="Century Schoolbook"/>
-          <w:sz w:val="24"/>
-          <w:szCs w:val="24"/>
-        </w:rPr>
-      </w:pPr>
-      <w:r>
-        <w:rPr>
-          <w:rFonts w:ascii="Century Schoolbook" w:eastAsia="Century Schoolbook" w:hAnsi="Century Schoolbook" w:cs="Century Schoolbook"/>
-          <w:sz w:val="24"/>
-          <w:szCs w:val="24"/>
-        </w:rPr>
-        <w:t>ARTICLE V – Duties of Officers</w:t>
+        <w:pStyle w:val="Heading1"/>
+        <w:rPr>
+          <w:rFonts w:ascii="Century Schoolbook" w:eastAsia="Century Schoolbook" w:hAnsi="Century Schoolbook" w:cs="Century Schoolbook"/>
+          <w:color w:val="auto"/>
+          <w:sz w:val="24"/>
+          <w:szCs w:val="24"/>
+        </w:rPr>
+      </w:pPr>
+      <w:r>
+        <w:rPr>
+          <w:rFonts w:ascii="Century Schoolbook" w:eastAsia="Century Schoolbook" w:hAnsi="Century Schoolbook" w:cs="Century Schoolbook"/>
+          <w:color w:val="auto"/>
+          <w:sz w:val="24"/>
+          <w:szCs w:val="24"/>
+        </w:rPr>
+        <w:lastRenderedPageBreak/>
+        <w:t>ARTICLE V</w:t>
+      </w:r>
+      <w:r>
+        <w:rPr>
+          <w:rFonts w:ascii="Century Schoolbook" w:eastAsia="Century Schoolbook" w:hAnsi="Century Schoolbook" w:cs="Century Schoolbook"/>
+          <w:color w:val="auto"/>
+          <w:sz w:val="24"/>
+          <w:szCs w:val="24"/>
+        </w:rPr>
+        <w:t xml:space="preserve"> </w:t>
+      </w:r>
+      <w:r>
+        <w:rPr>
+          <w:rFonts w:ascii="Century Schoolbook" w:eastAsia="Century Schoolbook" w:hAnsi="Century Schoolbook" w:cs="Century Schoolbook"/>
+          <w:color w:val="auto"/>
+          <w:sz w:val="24"/>
+          <w:szCs w:val="24"/>
+        </w:rPr>
+        <w:t xml:space="preserve">– </w:t>
+      </w:r>
+      <w:r>
+        <w:rPr>
+          <w:rFonts w:ascii="Century Schoolbook" w:eastAsia="Century Schoolbook" w:hAnsi="Century Schoolbook" w:cs="Century Schoolbook"/>
+          <w:color w:val="auto"/>
+          <w:sz w:val="24"/>
+          <w:szCs w:val="24"/>
+        </w:rPr>
+        <w:t xml:space="preserve">Duties of </w:t>
+      </w:r>
+      <w:r>
+        <w:rPr>
+          <w:rFonts w:ascii="Century Schoolbook" w:eastAsia="Century Schoolbook" w:hAnsi="Century Schoolbook" w:cs="Century Schoolbook"/>
+          <w:color w:val="auto"/>
+          <w:sz w:val="24"/>
+          <w:szCs w:val="24"/>
+        </w:rPr>
+        <w:t>Officers</w:t>
       </w:r>
     </w:p>
     <w:p>
@@ -1346,7 +1431,16 @@
           <w:sz w:val="24"/>
           <w:szCs w:val="24"/>
         </w:rPr>
-        <w:t xml:space="preserve">, or distribute </w:t>
+        <w:t xml:space="preserve">, or </w:t>
+      </w:r>
+      <w:r>
+        <w:rPr>
+          <w:rFonts w:ascii="Century Schoolbook" w:eastAsia="Century Schoolbook" w:hAnsi="Century Schoolbook" w:cs="Century Schoolbook"/>
+          <w:sz w:val="24"/>
+          <w:szCs w:val="24"/>
+        </w:rPr>
+        <w:lastRenderedPageBreak/>
+        <w:t xml:space="preserve">distribute </w:t>
       </w:r>
       <w:r>
         <w:rPr>
@@ -1416,7 +1510,25 @@
           <w:sz w:val="24"/>
           <w:szCs w:val="24"/>
         </w:rPr>
-        <w:t>Polls and votes conducted by members and officers on amendments, interpretation of this document, social media posts, etc. will be conducted in the form of a proposal message on Discord with upvotes and downvotes, or may be conducted using a service like Google Forms or Straw Poll.</w:t>
+        <w:t xml:space="preserve">Polls and votes conducted by members and officers on amendments, interpretation of this document, social media posts, etc. will be conducted in the form of a proposal message on Discord with upvotes and </w:t>
+      </w:r>
+      <w:proofErr w:type="gramStart"/>
+      <w:r>
+        <w:rPr>
+          <w:rFonts w:ascii="Century Schoolbook" w:eastAsia="Century Schoolbook" w:hAnsi="Century Schoolbook" w:cs="Century Schoolbook"/>
+          <w:sz w:val="24"/>
+          <w:szCs w:val="24"/>
+        </w:rPr>
+        <w:t>downvotes, or</w:t>
+      </w:r>
+      <w:proofErr w:type="gramEnd"/>
+      <w:r>
+        <w:rPr>
+          <w:rFonts w:ascii="Century Schoolbook" w:eastAsia="Century Schoolbook" w:hAnsi="Century Schoolbook" w:cs="Century Schoolbook"/>
+          <w:sz w:val="24"/>
+          <w:szCs w:val="24"/>
+        </w:rPr>
+        <w:t xml:space="preserve"> may be conducted using a service like Google Forms or Straw Poll.</w:t>
       </w:r>
     </w:p>
     <w:p>
@@ -1606,8 +1718,18 @@
           <w:sz w:val="24"/>
           <w:szCs w:val="24"/>
         </w:rPr>
-        <w:t>, 2021</w:t>
-      </w:r>
+        <w:t xml:space="preserve">, </w:t>
+      </w:r>
+      <w:proofErr w:type="gramStart"/>
+      <w:r>
+        <w:rPr>
+          <w:rFonts w:ascii="Century Schoolbook" w:eastAsia="Century Schoolbook" w:hAnsi="Century Schoolbook" w:cs="Century Schoolbook"/>
+          <w:sz w:val="24"/>
+          <w:szCs w:val="24"/>
+        </w:rPr>
+        <w:t>2021</w:t>
+      </w:r>
+      <w:proofErr w:type="gramEnd"/>
       <w:r>
         <w:rPr>
           <w:rFonts w:ascii="Century Schoolbook" w:eastAsia="Century Schoolbook" w:hAnsi="Century Schoolbook" w:cs="Century Schoolbook"/>
@@ -1743,12 +1865,7 @@
       </w:r>
     </w:p>
     <w:sectPr>
-      <w:headerReference w:type="even" r:id="rId11"/>
-      <w:headerReference w:type="default" r:id="rId12"/>
-      <w:footerReference w:type="even" r:id="rId13"/>
-      <w:footerReference w:type="default" r:id="rId14"/>
-      <w:headerReference w:type="first" r:id="rId15"/>
-      <w:footerReference w:type="first" r:id="rId16"/>
+      <w:headerReference w:type="default" r:id="rId11"/>
       <w:pgSz w:w="12240" w:h="15840"/>
       <w:pgMar w:top="1440" w:right="1440" w:bottom="1440" w:left="1440" w:header="720" w:footer="720" w:gutter="0"/>
       <w:cols w:space="720"/>
@@ -1791,36 +1908,6 @@
 </w:endnotes>
 </file>
 
-<file path=word/footer1.xml><?xml version="1.0" encoding="utf-8"?>
-<w:ftr xmlns:wpc="http://schemas.microsoft.com/office/word/2010/wordprocessingCanvas" xmlns:cx="http://schemas.microsoft.com/office/drawing/2014/chartex" xmlns:cx1="http://schemas.microsoft.com/office/drawing/2015/9/8/chartex" xmlns:cx2="http://schemas.microsoft.com/office/drawing/2015/10/21/chartex" xmlns:cx3="http://schemas.microsoft.com/office/drawing/2016/5/9/chartex" xmlns:cx4="http://schemas.microsoft.com/office/drawing/2016/5/10/chartex" xmlns:cx5="http://schemas.microsoft.com/office/drawing/2016/5/11/chartex" xmlns:cx6="http://schemas.microsoft.com/office/drawing/2016/5/12/chartex" xmlns:cx7="http://schemas.microsoft.com/office/drawing/2016/5/13/chartex" xmlns:cx8="http://schemas.microsoft.com/office/drawing/2016/5/14/chartex" xmlns:mc="http://schemas.openxmlformats.org/markup-compatibility/2006" xmlns:aink="http://schemas.microsoft.com/office/drawing/2016/ink" xmlns:am3d="http://schemas.microsoft.com/office/drawing/2017/model3d" xmlns:o="urn:schemas-microsoft-com:office:office" xmlns:r="http://schemas.openxmlformats.org/officeDocument/2006/relationships" xmlns:m="http://schemas.openxmlformats.org/officeDocument/2006/math" xmlns:v="urn:schemas-microsoft-com:vml" xmlns:wp14="http://schemas.microsoft.com/office/word/2010/wordprocessingDrawing" xmlns:wp="http://schemas.openxmlformats.org/drawingml/2006/wordprocessingDrawing" xmlns:w10="urn:schemas-microsoft-com:office:word" xmlns:w="http://schemas.openxmlformats.org/wordprocessingml/2006/main" xmlns:w14="http://schemas.microsoft.com/office/word/2010/wordml" xmlns:w15="http://schemas.microsoft.com/office/word/2012/wordml" xmlns:w16cex="http://schemas.microsoft.com/office/word/2018/wordml/cex" xmlns:w16cid="http://schemas.microsoft.com/office/word/2016/wordml/cid" xmlns:w16="http://schemas.microsoft.com/office/word/2018/wordml" xmlns:w16sdtdh="http://schemas.microsoft.com/office/word/2020/wordml/sdtdatahash" xmlns:w16se="http://schemas.microsoft.com/office/word/2015/wordml/symex" xmlns:wpg="http://schemas.microsoft.com/office/word/2010/wordprocessingGroup" xmlns:wpi="http://schemas.microsoft.com/office/word/2010/wordprocessingInk" xmlns:wne="http://schemas.microsoft.com/office/word/2006/wordml" xmlns:wps="http://schemas.microsoft.com/office/word/2010/wordprocessingShape" mc:Ignorable="w14 w15 w16se w16cid w16 w16cex w16sdtdh wp14">
-  <w:p>
-    <w:pPr>
-      <w:pStyle w:val="Footer"/>
-    </w:pPr>
-  </w:p>
-</w:ftr>
-</file>
-
-<file path=word/footer2.xml><?xml version="1.0" encoding="utf-8"?>
-<w:ftr xmlns:wpc="http://schemas.microsoft.com/office/word/2010/wordprocessingCanvas" xmlns:cx="http://schemas.microsoft.com/office/drawing/2014/chartex" xmlns:cx1="http://schemas.microsoft.com/office/drawing/2015/9/8/chartex" xmlns:cx2="http://schemas.microsoft.com/office/drawing/2015/10/21/chartex" xmlns:cx3="http://schemas.microsoft.com/office/drawing/2016/5/9/chartex" xmlns:cx4="http://schemas.microsoft.com/office/drawing/2016/5/10/chartex" xmlns:cx5="http://schemas.microsoft.com/office/drawing/2016/5/11/chartex" xmlns:cx6="http://schemas.microsoft.com/office/drawing/2016/5/12/chartex" xmlns:cx7="http://schemas.microsoft.com/office/drawing/2016/5/13/chartex" xmlns:cx8="http://schemas.microsoft.com/office/drawing/2016/5/14/chartex" xmlns:mc="http://schemas.openxmlformats.org/markup-compatibility/2006" xmlns:aink="http://schemas.microsoft.com/office/drawing/2016/ink" xmlns:am3d="http://schemas.microsoft.com/office/drawing/2017/model3d" xmlns:o="urn:schemas-microsoft-com:office:office" xmlns:r="http://schemas.openxmlformats.org/officeDocument/2006/relationships" xmlns:m="http://schemas.openxmlformats.org/officeDocument/2006/math" xmlns:v="urn:schemas-microsoft-com:vml" xmlns:wp14="http://schemas.microsoft.com/office/word/2010/wordprocessingDrawing" xmlns:wp="http://schemas.openxmlformats.org/drawingml/2006/wordprocessingDrawing" xmlns:w10="urn:schemas-microsoft-com:office:word" xmlns:w="http://schemas.openxmlformats.org/wordprocessingml/2006/main" xmlns:w14="http://schemas.microsoft.com/office/word/2010/wordml" xmlns:w15="http://schemas.microsoft.com/office/word/2012/wordml" xmlns:w16cex="http://schemas.microsoft.com/office/word/2018/wordml/cex" xmlns:w16cid="http://schemas.microsoft.com/office/word/2016/wordml/cid" xmlns:w16="http://schemas.microsoft.com/office/word/2018/wordml" xmlns:w16sdtdh="http://schemas.microsoft.com/office/word/2020/wordml/sdtdatahash" xmlns:w16se="http://schemas.microsoft.com/office/word/2015/wordml/symex" xmlns:wpg="http://schemas.microsoft.com/office/word/2010/wordprocessingGroup" xmlns:wpi="http://schemas.microsoft.com/office/word/2010/wordprocessingInk" xmlns:wne="http://schemas.microsoft.com/office/word/2006/wordml" xmlns:wps="http://schemas.microsoft.com/office/word/2010/wordprocessingShape" mc:Ignorable="w14 w15 w16se w16cid w16 w16cex w16sdtdh wp14">
-  <w:p>
-    <w:pPr>
-      <w:pStyle w:val="Footer"/>
-    </w:pPr>
-  </w:p>
-</w:ftr>
-</file>
-
-<file path=word/footer3.xml><?xml version="1.0" encoding="utf-8"?>
-<w:ftr xmlns:wpc="http://schemas.microsoft.com/office/word/2010/wordprocessingCanvas" xmlns:cx="http://schemas.microsoft.com/office/drawing/2014/chartex" xmlns:cx1="http://schemas.microsoft.com/office/drawing/2015/9/8/chartex" xmlns:cx2="http://schemas.microsoft.com/office/drawing/2015/10/21/chartex" xmlns:cx3="http://schemas.microsoft.com/office/drawing/2016/5/9/chartex" xmlns:cx4="http://schemas.microsoft.com/office/drawing/2016/5/10/chartex" xmlns:cx5="http://schemas.microsoft.com/office/drawing/2016/5/11/chartex" xmlns:cx6="http://schemas.microsoft.com/office/drawing/2016/5/12/chartex" xmlns:cx7="http://schemas.microsoft.com/office/drawing/2016/5/13/chartex" xmlns:cx8="http://schemas.microsoft.com/office/drawing/2016/5/14/chartex" xmlns:mc="http://schemas.openxmlformats.org/markup-compatibility/2006" xmlns:aink="http://schemas.microsoft.com/office/drawing/2016/ink" xmlns:am3d="http://schemas.microsoft.com/office/drawing/2017/model3d" xmlns:o="urn:schemas-microsoft-com:office:office" xmlns:r="http://schemas.openxmlformats.org/officeDocument/2006/relationships" xmlns:m="http://schemas.openxmlformats.org/officeDocument/2006/math" xmlns:v="urn:schemas-microsoft-com:vml" xmlns:wp14="http://schemas.microsoft.com/office/word/2010/wordprocessingDrawing" xmlns:wp="http://schemas.openxmlformats.org/drawingml/2006/wordprocessingDrawing" xmlns:w10="urn:schemas-microsoft-com:office:word" xmlns:w="http://schemas.openxmlformats.org/wordprocessingml/2006/main" xmlns:w14="http://schemas.microsoft.com/office/word/2010/wordml" xmlns:w15="http://schemas.microsoft.com/office/word/2012/wordml" xmlns:w16cex="http://schemas.microsoft.com/office/word/2018/wordml/cex" xmlns:w16cid="http://schemas.microsoft.com/office/word/2016/wordml/cid" xmlns:w16="http://schemas.microsoft.com/office/word/2018/wordml" xmlns:w16sdtdh="http://schemas.microsoft.com/office/word/2020/wordml/sdtdatahash" xmlns:w16se="http://schemas.microsoft.com/office/word/2015/wordml/symex" xmlns:wpg="http://schemas.microsoft.com/office/word/2010/wordprocessingGroup" xmlns:wpi="http://schemas.microsoft.com/office/word/2010/wordprocessingInk" xmlns:wne="http://schemas.microsoft.com/office/word/2006/wordml" xmlns:wps="http://schemas.microsoft.com/office/word/2010/wordprocessingShape" mc:Ignorable="w14 w15 w16se w16cid w16 w16cex w16sdtdh wp14">
-  <w:p>
-    <w:pPr>
-      <w:pStyle w:val="Footer"/>
-    </w:pPr>
-  </w:p>
-</w:ftr>
-</file>
-
 <file path=word/footnotes.xml><?xml version="1.0" encoding="utf-8"?>
 <w:footnotes xmlns:wpc="http://schemas.microsoft.com/office/word/2010/wordprocessingCanvas" xmlns:cx="http://schemas.microsoft.com/office/drawing/2014/chartex" xmlns:cx1="http://schemas.microsoft.com/office/drawing/2015/9/8/chartex" xmlns:cx2="http://schemas.microsoft.com/office/drawing/2015/10/21/chartex" xmlns:cx3="http://schemas.microsoft.com/office/drawing/2016/5/9/chartex" xmlns:cx4="http://schemas.microsoft.com/office/drawing/2016/5/10/chartex" xmlns:cx5="http://schemas.microsoft.com/office/drawing/2016/5/11/chartex" xmlns:cx6="http://schemas.microsoft.com/office/drawing/2016/5/12/chartex" xmlns:cx7="http://schemas.microsoft.com/office/drawing/2016/5/13/chartex" xmlns:cx8="http://schemas.microsoft.com/office/drawing/2016/5/14/chartex" xmlns:mc="http://schemas.openxmlformats.org/markup-compatibility/2006" xmlns:aink="http://schemas.microsoft.com/office/drawing/2016/ink" xmlns:am3d="http://schemas.microsoft.com/office/drawing/2017/model3d" xmlns:o="urn:schemas-microsoft-com:office:office" xmlns:r="http://schemas.openxmlformats.org/officeDocument/2006/relationships" xmlns:m="http://schemas.openxmlformats.org/officeDocument/2006/math" xmlns:v="urn:schemas-microsoft-com:vml" xmlns:wp14="http://schemas.microsoft.com/office/word/2010/wordprocessingDrawing" xmlns:wp="http://schemas.openxmlformats.org/drawingml/2006/wordprocessingDrawing" xmlns:w10="urn:schemas-microsoft-com:office:word" xmlns:w="http://schemas.openxmlformats.org/wordprocessingml/2006/main" xmlns:w14="http://schemas.microsoft.com/office/word/2010/wordml" xmlns:w15="http://schemas.microsoft.com/office/word/2012/wordml" xmlns:w16cex="http://schemas.microsoft.com/office/word/2018/wordml/cex" xmlns:w16cid="http://schemas.microsoft.com/office/word/2016/wordml/cid" xmlns:w16="http://schemas.microsoft.com/office/word/2018/wordml" xmlns:w16sdtdh="http://schemas.microsoft.com/office/word/2020/wordml/sdtdatahash" xmlns:w16se="http://schemas.microsoft.com/office/word/2015/wordml/symex" xmlns:wpg="http://schemas.microsoft.com/office/word/2010/wordprocessingGroup" xmlns:wpi="http://schemas.microsoft.com/office/word/2010/wordprocessingInk" xmlns:wne="http://schemas.microsoft.com/office/word/2006/wordml" xmlns:wps="http://schemas.microsoft.com/office/word/2010/wordprocessingShape" mc:Ignorable="w14 w15 w16se w16cid w16 w16cex w16sdtdh wp14">
   <w:footnote w:type="separator" w:id="-1">
@@ -1854,16 +1941,6 @@
 </file>
 
 <file path=word/header1.xml><?xml version="1.0" encoding="utf-8"?>
-<w:hdr xmlns:wpc="http://schemas.microsoft.com/office/word/2010/wordprocessingCanvas" xmlns:cx="http://schemas.microsoft.com/office/drawing/2014/chartex" xmlns:cx1="http://schemas.microsoft.com/office/drawing/2015/9/8/chartex" xmlns:cx2="http://schemas.microsoft.com/office/drawing/2015/10/21/chartex" xmlns:cx3="http://schemas.microsoft.com/office/drawing/2016/5/9/chartex" xmlns:cx4="http://schemas.microsoft.com/office/drawing/2016/5/10/chartex" xmlns:cx5="http://schemas.microsoft.com/office/drawing/2016/5/11/chartex" xmlns:cx6="http://schemas.microsoft.com/office/drawing/2016/5/12/chartex" xmlns:cx7="http://schemas.microsoft.com/office/drawing/2016/5/13/chartex" xmlns:cx8="http://schemas.microsoft.com/office/drawing/2016/5/14/chartex" xmlns:mc="http://schemas.openxmlformats.org/markup-compatibility/2006" xmlns:aink="http://schemas.microsoft.com/office/drawing/2016/ink" xmlns:am3d="http://schemas.microsoft.com/office/drawing/2017/model3d" xmlns:o="urn:schemas-microsoft-com:office:office" xmlns:r="http://schemas.openxmlformats.org/officeDocument/2006/relationships" xmlns:m="http://schemas.openxmlformats.org/officeDocument/2006/math" xmlns:v="urn:schemas-microsoft-com:vml" xmlns:wp14="http://schemas.microsoft.com/office/word/2010/wordprocessingDrawing" xmlns:wp="http://schemas.openxmlformats.org/drawingml/2006/wordprocessingDrawing" xmlns:w10="urn:schemas-microsoft-com:office:word" xmlns:w="http://schemas.openxmlformats.org/wordprocessingml/2006/main" xmlns:w14="http://schemas.microsoft.com/office/word/2010/wordml" xmlns:w15="http://schemas.microsoft.com/office/word/2012/wordml" xmlns:w16cex="http://schemas.microsoft.com/office/word/2018/wordml/cex" xmlns:w16cid="http://schemas.microsoft.com/office/word/2016/wordml/cid" xmlns:w16="http://schemas.microsoft.com/office/word/2018/wordml" xmlns:w16sdtdh="http://schemas.microsoft.com/office/word/2020/wordml/sdtdatahash" xmlns:w16se="http://schemas.microsoft.com/office/word/2015/wordml/symex" xmlns:wpg="http://schemas.microsoft.com/office/word/2010/wordprocessingGroup" xmlns:wpi="http://schemas.microsoft.com/office/word/2010/wordprocessingInk" xmlns:wne="http://schemas.microsoft.com/office/word/2006/wordml" xmlns:wps="http://schemas.microsoft.com/office/word/2010/wordprocessingShape" mc:Ignorable="w14 w15 w16se w16cid w16 w16cex w16sdtdh wp14">
-  <w:p>
-    <w:pPr>
-      <w:pStyle w:val="Header"/>
-    </w:pPr>
-  </w:p>
-</w:hdr>
-</file>
-
-<file path=word/header2.xml><?xml version="1.0" encoding="utf-8"?>
 <w:hdr xmlns:wpc="http://schemas.microsoft.com/office/word/2010/wordprocessingCanvas" xmlns:cx="http://schemas.microsoft.com/office/drawing/2014/chartex" xmlns:cx1="http://schemas.microsoft.com/office/drawing/2015/9/8/chartex" xmlns:cx2="http://schemas.microsoft.com/office/drawing/2015/10/21/chartex" xmlns:cx3="http://schemas.microsoft.com/office/drawing/2016/5/9/chartex" xmlns:cx4="http://schemas.microsoft.com/office/drawing/2016/5/10/chartex" xmlns:cx5="http://schemas.microsoft.com/office/drawing/2016/5/11/chartex" xmlns:cx6="http://schemas.microsoft.com/office/drawing/2016/5/12/chartex" xmlns:cx7="http://schemas.microsoft.com/office/drawing/2016/5/13/chartex" xmlns:cx8="http://schemas.microsoft.com/office/drawing/2016/5/14/chartex" xmlns:mc="http://schemas.openxmlformats.org/markup-compatibility/2006" xmlns:aink="http://schemas.microsoft.com/office/drawing/2016/ink" xmlns:am3d="http://schemas.microsoft.com/office/drawing/2017/model3d" xmlns:o="urn:schemas-microsoft-com:office:office" xmlns:r="http://schemas.openxmlformats.org/officeDocument/2006/relationships" xmlns:m="http://schemas.openxmlformats.org/officeDocument/2006/math" xmlns:v="urn:schemas-microsoft-com:vml" xmlns:wp14="http://schemas.microsoft.com/office/word/2010/wordprocessingDrawing" xmlns:wp="http://schemas.openxmlformats.org/drawingml/2006/wordprocessingDrawing" xmlns:w10="urn:schemas-microsoft-com:office:word" xmlns:w="http://schemas.openxmlformats.org/wordprocessingml/2006/main" xmlns:w14="http://schemas.microsoft.com/office/word/2010/wordml" xmlns:w15="http://schemas.microsoft.com/office/word/2012/wordml" xmlns:w16cex="http://schemas.microsoft.com/office/word/2018/wordml/cex" xmlns:w16cid="http://schemas.microsoft.com/office/word/2016/wordml/cid" xmlns:w16="http://schemas.microsoft.com/office/word/2018/wordml" xmlns:w16sdtdh="http://schemas.microsoft.com/office/word/2020/wordml/sdtdatahash" xmlns:w16se="http://schemas.microsoft.com/office/word/2015/wordml/symex" xmlns:wpg="http://schemas.microsoft.com/office/word/2010/wordprocessingGroup" xmlns:wpi="http://schemas.microsoft.com/office/word/2010/wordprocessingInk" xmlns:wne="http://schemas.microsoft.com/office/word/2006/wordml" xmlns:wps="http://schemas.microsoft.com/office/word/2010/wordprocessingShape" mc:Ignorable="w14 w15 w16se w16cid w16 w16cex w16sdtdh wp14">
   <w:sdt>
     <w:sdtPr>
@@ -1900,7 +1977,6 @@
             <w:color w:val="2B579A"/>
             <w:sz w:val="24"/>
             <w:szCs w:val="24"/>
-            <w:shd w:val="clear" w:color="auto" w:fill="E6E6E6"/>
           </w:rPr>
           <w:fldChar w:fldCharType="begin"/>
         </w:r>
@@ -1920,7 +1996,6 @@
             <w:color w:val="2B579A"/>
             <w:sz w:val="24"/>
             <w:szCs w:val="24"/>
-            <w:shd w:val="clear" w:color="auto" w:fill="E6E6E6"/>
           </w:rPr>
           <w:fldChar w:fldCharType="separate"/>
         </w:r>
@@ -1941,7 +2016,6 @@
             <w:color w:val="2B579A"/>
             <w:sz w:val="24"/>
             <w:szCs w:val="24"/>
-            <w:shd w:val="clear" w:color="auto" w:fill="E6E6E6"/>
           </w:rPr>
           <w:fldChar w:fldCharType="end"/>
         </w:r>
@@ -1959,7 +2033,6 @@
             <w:color w:val="2B579A"/>
             <w:sz w:val="24"/>
             <w:szCs w:val="24"/>
-            <w:shd w:val="clear" w:color="auto" w:fill="E6E6E6"/>
           </w:rPr>
           <w:fldChar w:fldCharType="begin"/>
         </w:r>
@@ -1979,7 +2052,6 @@
             <w:color w:val="2B579A"/>
             <w:sz w:val="24"/>
             <w:szCs w:val="24"/>
-            <w:shd w:val="clear" w:color="auto" w:fill="E6E6E6"/>
           </w:rPr>
           <w:fldChar w:fldCharType="separate"/>
         </w:r>
@@ -2000,23 +2072,12 @@
             <w:color w:val="2B579A"/>
             <w:sz w:val="24"/>
             <w:szCs w:val="24"/>
-            <w:shd w:val="clear" w:color="auto" w:fill="E6E6E6"/>
           </w:rPr>
           <w:fldChar w:fldCharType="end"/>
         </w:r>
       </w:p>
     </w:sdtContent>
   </w:sdt>
-  <w:p>
-    <w:pPr>
-      <w:pStyle w:val="Header"/>
-    </w:pPr>
-  </w:p>
-</w:hdr>
-</file>
-
-<file path=word/header3.xml><?xml version="1.0" encoding="utf-8"?>
-<w:hdr xmlns:wpc="http://schemas.microsoft.com/office/word/2010/wordprocessingCanvas" xmlns:cx="http://schemas.microsoft.com/office/drawing/2014/chartex" xmlns:cx1="http://schemas.microsoft.com/office/drawing/2015/9/8/chartex" xmlns:cx2="http://schemas.microsoft.com/office/drawing/2015/10/21/chartex" xmlns:cx3="http://schemas.microsoft.com/office/drawing/2016/5/9/chartex" xmlns:cx4="http://schemas.microsoft.com/office/drawing/2016/5/10/chartex" xmlns:cx5="http://schemas.microsoft.com/office/drawing/2016/5/11/chartex" xmlns:cx6="http://schemas.microsoft.com/office/drawing/2016/5/12/chartex" xmlns:cx7="http://schemas.microsoft.com/office/drawing/2016/5/13/chartex" xmlns:cx8="http://schemas.microsoft.com/office/drawing/2016/5/14/chartex" xmlns:mc="http://schemas.openxmlformats.org/markup-compatibility/2006" xmlns:aink="http://schemas.microsoft.com/office/drawing/2016/ink" xmlns:am3d="http://schemas.microsoft.com/office/drawing/2017/model3d" xmlns:o="urn:schemas-microsoft-com:office:office" xmlns:r="http://schemas.openxmlformats.org/officeDocument/2006/relationships" xmlns:m="http://schemas.openxmlformats.org/officeDocument/2006/math" xmlns:v="urn:schemas-microsoft-com:vml" xmlns:wp14="http://schemas.microsoft.com/office/word/2010/wordprocessingDrawing" xmlns:wp="http://schemas.openxmlformats.org/drawingml/2006/wordprocessingDrawing" xmlns:w10="urn:schemas-microsoft-com:office:word" xmlns:w="http://schemas.openxmlformats.org/wordprocessingml/2006/main" xmlns:w14="http://schemas.microsoft.com/office/word/2010/wordml" xmlns:w15="http://schemas.microsoft.com/office/word/2012/wordml" xmlns:w16cex="http://schemas.microsoft.com/office/word/2018/wordml/cex" xmlns:w16cid="http://schemas.microsoft.com/office/word/2016/wordml/cid" xmlns:w16="http://schemas.microsoft.com/office/word/2018/wordml" xmlns:w16sdtdh="http://schemas.microsoft.com/office/word/2020/wordml/sdtdatahash" xmlns:w16se="http://schemas.microsoft.com/office/word/2015/wordml/symex" xmlns:wpg="http://schemas.microsoft.com/office/word/2010/wordprocessingGroup" xmlns:wpi="http://schemas.microsoft.com/office/word/2010/wordprocessingInk" xmlns:wne="http://schemas.microsoft.com/office/word/2006/wordml" xmlns:wps="http://schemas.microsoft.com/office/word/2010/wordprocessingShape" mc:Ignorable="w14 w15 w16se w16cid w16 w16cex w16sdtdh wp14">
   <w:p>
     <w:pPr>
       <w:pStyle w:val="Header"/>

</xml_diff>